<commit_message>
Add story assets and enhance story pages
Added new images, videos, and illustrations for Blair, Elijah, and Lala stories. Updated story pages to include these assets and improved visual presentation with video reels and dynamic text styling. Also updated sustainable living and information design pages to use new images. Minor adjustments to professional insights and gallery pages for consistency.
</commit_message>
<xml_diff>
--- a/DREAM HOME CONTENT/Each Page_s Content/1) Home Page & Website Outline.docx
+++ b/DREAM HOME CONTENT/Each Page_s Content/1) Home Page & Website Outline.docx
@@ -22,14 +22,18 @@
         <w:rPr>
           <w:rFonts w:ascii="Roboto Serif" w:cs="Roboto Serif" w:eastAsia="Roboto Serif" w:hAnsi="Roboto Serif"/>
           <w:b w:val="1"/>
-          <w:i w:val="1"/>
-        </w:rPr>
-      </w:pPr>
-      <w:r>
-        <w:rPr>
-          <w:rFonts w:ascii="Roboto Serif" w:cs="Roboto Serif" w:eastAsia="Roboto Serif" w:hAnsi="Roboto Serif"/>
-          <w:b w:val="1"/>
-          <w:i w:val="1"/>
+          <w:bCs w:val="1"/>
+          <w:i w:val="1"/>
+          <w:iCs w:val="1"/>
+        </w:rPr>
+      </w:pPr>
+      <w:r>
+        <w:rPr>
+          <w:rFonts w:ascii="Roboto Serif" w:cs="Roboto Serif" w:eastAsia="Roboto Serif" w:hAnsi="Roboto Serif"/>
+          <w:b w:val="1"/>
+          <w:bCs w:val="1"/>
+          <w:i w:val="1"/>
+          <w:iCs w:val="1"/>
           <w:rtl w:val="0"/>
         </w:rPr>
         <w:t xml:space="preserve">WEBSITE OUTLINE</w:t>
@@ -42,6 +46,7 @@
         <w:rPr>
           <w:rFonts w:ascii="Roboto Serif" w:cs="Roboto Serif" w:eastAsia="Roboto Serif" w:hAnsi="Roboto Serif"/>
           <w:b w:val="1"/>
+          <w:bCs w:val="1"/>
           <w:highlight w:val="yellow"/>
         </w:rPr>
       </w:pPr>
@@ -49,6 +54,7 @@
         <w:rPr>
           <w:rFonts w:ascii="Roboto Serif" w:cs="Roboto Serif" w:eastAsia="Roboto Serif" w:hAnsi="Roboto Serif"/>
           <w:b w:val="1"/>
+          <w:bCs w:val="1"/>
           <w:highlight w:val="yellow"/>
           <w:rtl w:val="0"/>
         </w:rPr>
@@ -109,7 +115,9 @@
         <w:rPr>
           <w:rFonts w:ascii="Roboto Serif" w:cs="Roboto Serif" w:eastAsia="Roboto Serif" w:hAnsi="Roboto Serif"/>
           <w:b w:val="1"/>
-          <w:i w:val="1"/>
+          <w:bCs w:val="1"/>
+          <w:i w:val="1"/>
+          <w:iCs w:val="1"/>
           <w:color w:val="980000"/>
         </w:rPr>
       </w:pPr>
@@ -117,7 +125,9 @@
         <w:rPr>
           <w:rFonts w:ascii="Roboto Serif" w:cs="Roboto Serif" w:eastAsia="Roboto Serif" w:hAnsi="Roboto Serif"/>
           <w:b w:val="1"/>
-          <w:i w:val="1"/>
+          <w:bCs w:val="1"/>
+          <w:i w:val="1"/>
+          <w:iCs w:val="1"/>
           <w:color w:val="980000"/>
           <w:rtl w:val="0"/>
         </w:rPr>
@@ -146,7 +156,9 @@
         <w:rPr>
           <w:rFonts w:ascii="Roboto Serif" w:cs="Roboto Serif" w:eastAsia="Roboto Serif" w:hAnsi="Roboto Serif"/>
           <w:b w:val="1"/>
-          <w:i w:val="1"/>
+          <w:bCs w:val="1"/>
+          <w:i w:val="1"/>
+          <w:iCs w:val="1"/>
           <w:color w:val="0b5394"/>
           <w:rtl w:val="0"/>
         </w:rPr>
@@ -200,7 +212,9 @@
         <w:rPr>
           <w:rFonts w:ascii="Roboto Serif" w:cs="Roboto Serif" w:eastAsia="Roboto Serif" w:hAnsi="Roboto Serif"/>
           <w:b w:val="1"/>
-          <w:i w:val="1"/>
+          <w:bCs w:val="1"/>
+          <w:i w:val="1"/>
+          <w:iCs w:val="1"/>
           <w:color w:val="980000"/>
           <w:rtl w:val="0"/>
         </w:rPr>
@@ -229,6 +243,7 @@
         <w:rPr>
           <w:rFonts w:ascii="Roboto Serif" w:cs="Roboto Serif" w:eastAsia="Roboto Serif" w:hAnsi="Roboto Serif"/>
           <w:i w:val="1"/>
+          <w:iCs w:val="1"/>
           <w:rtl w:val="0"/>
         </w:rPr>
         <w:t xml:space="preserve">“Beyond the Features” </w:t>
@@ -244,6 +259,7 @@
         <w:rPr>
           <w:rFonts w:ascii="Roboto Serif" w:cs="Roboto Serif" w:eastAsia="Roboto Serif" w:hAnsi="Roboto Serif"/>
           <w:i w:val="1"/>
+          <w:iCs w:val="1"/>
           <w:rtl w:val="0"/>
         </w:rPr>
         <w:t xml:space="preserve">Information Design, Sustainable Living, and Financial Liberation. </w:t>
@@ -252,7 +268,9 @@
         <w:rPr>
           <w:rFonts w:ascii="Roboto Serif" w:cs="Roboto Serif" w:eastAsia="Roboto Serif" w:hAnsi="Roboto Serif"/>
           <w:b w:val="1"/>
-          <w:i w:val="1"/>
+          <w:bCs w:val="1"/>
+          <w:i w:val="1"/>
+          <w:iCs w:val="1"/>
           <w:color w:val="980000"/>
           <w:rtl w:val="0"/>
         </w:rPr>
@@ -283,7 +301,9 @@
         <w:rPr>
           <w:rFonts w:ascii="Roboto Serif" w:cs="Roboto Serif" w:eastAsia="Roboto Serif" w:hAnsi="Roboto Serif"/>
           <w:b w:val="1"/>
-          <w:i w:val="1"/>
+          <w:bCs w:val="1"/>
+          <w:i w:val="1"/>
+          <w:iCs w:val="1"/>
           <w:color w:val="980000"/>
           <w:rtl w:val="0"/>
         </w:rPr>
@@ -319,7 +339,9 @@
         <w:rPr>
           <w:rFonts w:ascii="Roboto Serif" w:cs="Roboto Serif" w:eastAsia="Roboto Serif" w:hAnsi="Roboto Serif"/>
           <w:b w:val="1"/>
-          <w:i w:val="1"/>
+          <w:bCs w:val="1"/>
+          <w:i w:val="1"/>
+          <w:iCs w:val="1"/>
           <w:color w:val="980000"/>
           <w:rtl w:val="0"/>
         </w:rPr>
@@ -339,6 +361,7 @@
         <w:rPr>
           <w:rFonts w:ascii="Roboto Serif" w:cs="Roboto Serif" w:eastAsia="Roboto Serif" w:hAnsi="Roboto Serif"/>
           <w:b w:val="1"/>
+          <w:bCs w:val="1"/>
         </w:rPr>
       </w:pPr>
       <w:r>
@@ -385,7 +408,9 @@
         <w:rPr>
           <w:rFonts w:ascii="Roboto Serif" w:cs="Roboto Serif" w:eastAsia="Roboto Serif" w:hAnsi="Roboto Serif"/>
           <w:b w:val="1"/>
-          <w:i w:val="1"/>
+          <w:bCs w:val="1"/>
+          <w:i w:val="1"/>
+          <w:iCs w:val="1"/>
           <w:color w:val="980000"/>
         </w:rPr>
       </w:pPr>
@@ -393,7 +418,9 @@
         <w:rPr>
           <w:rFonts w:ascii="Roboto Serif" w:cs="Roboto Serif" w:eastAsia="Roboto Serif" w:hAnsi="Roboto Serif"/>
           <w:b w:val="1"/>
-          <w:i w:val="1"/>
+          <w:bCs w:val="1"/>
+          <w:i w:val="1"/>
+          <w:iCs w:val="1"/>
           <w:color w:val="980000"/>
           <w:rtl w:val="0"/>
         </w:rPr>
@@ -408,7 +435,9 @@
         <w:rPr>
           <w:rFonts w:ascii="Roboto Serif" w:cs="Roboto Serif" w:eastAsia="Roboto Serif" w:hAnsi="Roboto Serif"/>
           <w:b w:val="1"/>
-          <w:i w:val="1"/>
+          <w:bCs w:val="1"/>
+          <w:i w:val="1"/>
+          <w:iCs w:val="1"/>
           <w:color w:val="980000"/>
         </w:rPr>
       </w:pPr>
@@ -416,7 +445,9 @@
         <w:rPr>
           <w:rFonts w:ascii="Roboto Serif" w:cs="Roboto Serif" w:eastAsia="Roboto Serif" w:hAnsi="Roboto Serif"/>
           <w:b w:val="1"/>
-          <w:i w:val="1"/>
+          <w:bCs w:val="1"/>
+          <w:i w:val="1"/>
+          <w:iCs w:val="1"/>
           <w:color w:val="980000"/>
           <w:rtl w:val="0"/>
         </w:rPr>
@@ -445,6 +476,7 @@
         <w:rPr>
           <w:rFonts w:ascii="Roboto Serif" w:cs="Roboto Serif" w:eastAsia="Roboto Serif" w:hAnsi="Roboto Serif"/>
           <w:b w:val="1"/>
+          <w:bCs w:val="1"/>
           <w:highlight w:val="yellow"/>
         </w:rPr>
       </w:pPr>
@@ -452,6 +484,7 @@
         <w:rPr>
           <w:rFonts w:ascii="Roboto Serif" w:cs="Roboto Serif" w:eastAsia="Roboto Serif" w:hAnsi="Roboto Serif"/>
           <w:b w:val="1"/>
+          <w:bCs w:val="1"/>
           <w:highlight w:val="yellow"/>
           <w:rtl w:val="0"/>
         </w:rPr>
@@ -465,6 +498,7 @@
         <w:rPr>
           <w:rFonts w:ascii="Roboto Serif" w:cs="Roboto Serif" w:eastAsia="Roboto Serif" w:hAnsi="Roboto Serif"/>
           <w:i w:val="1"/>
+          <w:iCs w:val="1"/>
           <w:color w:val="1155cc"/>
         </w:rPr>
       </w:pPr>
@@ -472,6 +506,7 @@
         <w:rPr>
           <w:rFonts w:ascii="Roboto Serif" w:cs="Roboto Serif" w:eastAsia="Roboto Serif" w:hAnsi="Roboto Serif"/>
           <w:i w:val="1"/>
+          <w:iCs w:val="1"/>
           <w:color w:val="1155cc"/>
           <w:rtl w:val="0"/>
         </w:rPr>
@@ -486,13 +521,16 @@
         <w:rPr>
           <w:rFonts w:ascii="Roboto Serif" w:cs="Roboto Serif" w:eastAsia="Roboto Serif" w:hAnsi="Roboto Serif"/>
           <w:i w:val="1"/>
-        </w:rPr>
-      </w:pPr>
-      <w:r>
-        <w:rPr>
-          <w:rFonts w:ascii="Roboto Serif" w:cs="Roboto Serif" w:eastAsia="Roboto Serif" w:hAnsi="Roboto Serif"/>
-          <w:b w:val="1"/>
-          <w:i w:val="1"/>
+          <w:iCs w:val="1"/>
+        </w:rPr>
+      </w:pPr>
+      <w:r>
+        <w:rPr>
+          <w:rFonts w:ascii="Roboto Serif" w:cs="Roboto Serif" w:eastAsia="Roboto Serif" w:hAnsi="Roboto Serif"/>
+          <w:b w:val="1"/>
+          <w:bCs w:val="1"/>
+          <w:i w:val="1"/>
+          <w:iCs w:val="1"/>
           <w:color w:val="980000"/>
           <w:rtl w:val="0"/>
         </w:rPr>
@@ -511,6 +549,7 @@
         <w:rPr>
           <w:rFonts w:ascii="Roboto Serif" w:cs="Roboto Serif" w:eastAsia="Roboto Serif" w:hAnsi="Roboto Serif"/>
           <w:i w:val="1"/>
+          <w:iCs w:val="1"/>
         </w:rPr>
       </w:pPr>
       <w:r>
@@ -560,6 +599,7 @@
         <w:rPr>
           <w:rFonts w:ascii="Roboto Serif" w:cs="Roboto Serif" w:eastAsia="Roboto Serif" w:hAnsi="Roboto Serif"/>
           <w:i w:val="1"/>
+          <w:iCs w:val="1"/>
           <w:color w:val="980000"/>
           <w:rtl w:val="0"/>
         </w:rPr>
@@ -691,6 +731,7 @@
         <w:rPr>
           <w:rFonts w:ascii="Roboto Serif" w:cs="Roboto Serif" w:eastAsia="Roboto Serif" w:hAnsi="Roboto Serif"/>
           <w:i w:val="1"/>
+          <w:iCs w:val="1"/>
           <w:color w:val="980000"/>
           <w:rtl w:val="0"/>
         </w:rPr>
@@ -747,6 +788,7 @@
         <w:rPr>
           <w:rFonts w:ascii="Roboto Serif" w:cs="Roboto Serif" w:eastAsia="Roboto Serif" w:hAnsi="Roboto Serif"/>
           <w:b w:val="1"/>
+          <w:bCs w:val="1"/>
           <w:highlight w:val="yellow"/>
         </w:rPr>
       </w:pPr>
@@ -754,6 +796,7 @@
         <w:rPr>
           <w:rFonts w:ascii="Roboto Serif" w:cs="Roboto Serif" w:eastAsia="Roboto Serif" w:hAnsi="Roboto Serif"/>
           <w:b w:val="1"/>
+          <w:bCs w:val="1"/>
           <w:highlight w:val="yellow"/>
           <w:rtl w:val="0"/>
         </w:rPr>
@@ -767,6 +810,7 @@
         <w:rPr>
           <w:rFonts w:ascii="Roboto Serif" w:cs="Roboto Serif" w:eastAsia="Roboto Serif" w:hAnsi="Roboto Serif"/>
           <w:i w:val="1"/>
+          <w:iCs w:val="1"/>
           <w:color w:val="1155cc"/>
         </w:rPr>
       </w:pPr>
@@ -774,6 +818,7 @@
         <w:rPr>
           <w:rFonts w:ascii="Roboto Serif" w:cs="Roboto Serif" w:eastAsia="Roboto Serif" w:hAnsi="Roboto Serif"/>
           <w:i w:val="1"/>
+          <w:iCs w:val="1"/>
           <w:color w:val="1155cc"/>
           <w:rtl w:val="0"/>
         </w:rPr>
@@ -788,13 +833,16 @@
         <w:rPr>
           <w:rFonts w:ascii="Roboto Serif" w:cs="Roboto Serif" w:eastAsia="Roboto Serif" w:hAnsi="Roboto Serif"/>
           <w:i w:val="1"/>
-        </w:rPr>
-      </w:pPr>
-      <w:r>
-        <w:rPr>
-          <w:rFonts w:ascii="Roboto Serif" w:cs="Roboto Serif" w:eastAsia="Roboto Serif" w:hAnsi="Roboto Serif"/>
-          <w:b w:val="1"/>
-          <w:i w:val="1"/>
+          <w:iCs w:val="1"/>
+        </w:rPr>
+      </w:pPr>
+      <w:r>
+        <w:rPr>
+          <w:rFonts w:ascii="Roboto Serif" w:cs="Roboto Serif" w:eastAsia="Roboto Serif" w:hAnsi="Roboto Serif"/>
+          <w:b w:val="1"/>
+          <w:bCs w:val="1"/>
+          <w:i w:val="1"/>
+          <w:iCs w:val="1"/>
           <w:color w:val="980000"/>
           <w:rtl w:val="0"/>
         </w:rPr>
@@ -844,12 +892,14 @@
         <w:rPr>
           <w:rFonts w:ascii="Roboto Serif" w:cs="Roboto Serif" w:eastAsia="Roboto Serif" w:hAnsi="Roboto Serif"/>
           <w:i w:val="1"/>
-        </w:rPr>
-      </w:pPr>
-      <w:r>
-        <w:rPr>
-          <w:rFonts w:ascii="Roboto Serif" w:cs="Roboto Serif" w:eastAsia="Roboto Serif" w:hAnsi="Roboto Serif"/>
-          <w:i w:val="1"/>
+          <w:iCs w:val="1"/>
+        </w:rPr>
+      </w:pPr>
+      <w:r>
+        <w:rPr>
+          <w:rFonts w:ascii="Roboto Serif" w:cs="Roboto Serif" w:eastAsia="Roboto Serif" w:hAnsi="Roboto Serif"/>
+          <w:i w:val="1"/>
+          <w:iCs w:val="1"/>
           <w:rtl w:val="0"/>
         </w:rPr>
         <w:t xml:space="preserve">The Psychology of the Digital Mood Board</w:t>
@@ -893,12 +943,14 @@
         <w:rPr>
           <w:rFonts w:ascii="Roboto Serif" w:cs="Roboto Serif" w:eastAsia="Roboto Serif" w:hAnsi="Roboto Serif"/>
           <w:i w:val="1"/>
-        </w:rPr>
-      </w:pPr>
-      <w:r>
-        <w:rPr>
-          <w:rFonts w:ascii="Roboto Serif" w:cs="Roboto Serif" w:eastAsia="Roboto Serif" w:hAnsi="Roboto Serif"/>
-          <w:i w:val="1"/>
+          <w:iCs w:val="1"/>
+        </w:rPr>
+      </w:pPr>
+      <w:r>
+        <w:rPr>
+          <w:rFonts w:ascii="Roboto Serif" w:cs="Roboto Serif" w:eastAsia="Roboto Serif" w:hAnsi="Roboto Serif"/>
+          <w:i w:val="1"/>
+          <w:iCs w:val="1"/>
           <w:rtl w:val="0"/>
         </w:rPr>
         <w:t xml:space="preserve">Biophilia: Nature in the Concrete Jungle </w:t>
@@ -947,12 +999,14 @@
         <w:rPr>
           <w:rFonts w:ascii="Roboto Serif" w:cs="Roboto Serif" w:eastAsia="Roboto Serif" w:hAnsi="Roboto Serif"/>
           <w:i w:val="1"/>
-        </w:rPr>
-      </w:pPr>
-      <w:r>
-        <w:rPr>
-          <w:rFonts w:ascii="Roboto Serif" w:cs="Roboto Serif" w:eastAsia="Roboto Serif" w:hAnsi="Roboto Serif"/>
-          <w:i w:val="1"/>
+          <w:iCs w:val="1"/>
+        </w:rPr>
+      </w:pPr>
+      <w:r>
+        <w:rPr>
+          <w:rFonts w:ascii="Roboto Serif" w:cs="Roboto Serif" w:eastAsia="Roboto Serif" w:hAnsi="Roboto Serif"/>
+          <w:i w:val="1"/>
+          <w:iCs w:val="1"/>
           <w:rtl w:val="0"/>
         </w:rPr>
         <w:t xml:space="preserve">Rethinking Ownership: The Renting Mindset</w:t>
@@ -981,6 +1035,7 @@
         <w:rPr>
           <w:rFonts w:ascii="Roboto Serif" w:cs="Roboto Serif" w:eastAsia="Roboto Serif" w:hAnsi="Roboto Serif"/>
           <w:b w:val="1"/>
+          <w:bCs w:val="1"/>
           <w:highlight w:val="yellow"/>
         </w:rPr>
       </w:pPr>
@@ -988,6 +1043,7 @@
         <w:rPr>
           <w:rFonts w:ascii="Roboto Serif" w:cs="Roboto Serif" w:eastAsia="Roboto Serif" w:hAnsi="Roboto Serif"/>
           <w:b w:val="1"/>
+          <w:bCs w:val="1"/>
           <w:highlight w:val="yellow"/>
           <w:rtl w:val="0"/>
         </w:rPr>
@@ -1001,6 +1057,7 @@
         <w:rPr>
           <w:rFonts w:ascii="Roboto Serif" w:cs="Roboto Serif" w:eastAsia="Roboto Serif" w:hAnsi="Roboto Serif"/>
           <w:i w:val="1"/>
+          <w:iCs w:val="1"/>
           <w:color w:val="0b5394"/>
         </w:rPr>
       </w:pPr>
@@ -1008,6 +1065,7 @@
         <w:rPr>
           <w:rFonts w:ascii="Roboto Serif" w:cs="Roboto Serif" w:eastAsia="Roboto Serif" w:hAnsi="Roboto Serif"/>
           <w:i w:val="1"/>
+          <w:iCs w:val="1"/>
           <w:color w:val="0b5394"/>
           <w:rtl w:val="0"/>
         </w:rPr>
@@ -1022,13 +1080,16 @@
         <w:rPr>
           <w:rFonts w:ascii="Roboto Serif" w:cs="Roboto Serif" w:eastAsia="Roboto Serif" w:hAnsi="Roboto Serif"/>
           <w:i w:val="1"/>
-        </w:rPr>
-      </w:pPr>
-      <w:r>
-        <w:rPr>
-          <w:rFonts w:ascii="Roboto Serif" w:cs="Roboto Serif" w:eastAsia="Roboto Serif" w:hAnsi="Roboto Serif"/>
-          <w:b w:val="1"/>
-          <w:i w:val="1"/>
+          <w:iCs w:val="1"/>
+        </w:rPr>
+      </w:pPr>
+      <w:r>
+        <w:rPr>
+          <w:rFonts w:ascii="Roboto Serif" w:cs="Roboto Serif" w:eastAsia="Roboto Serif" w:hAnsi="Roboto Serif"/>
+          <w:b w:val="1"/>
+          <w:bCs w:val="1"/>
+          <w:i w:val="1"/>
+          <w:iCs w:val="1"/>
           <w:color w:val="980000"/>
           <w:rtl w:val="0"/>
         </w:rPr>
@@ -1053,6 +1114,7 @@
         <w:rPr>
           <w:rFonts w:ascii="Roboto Serif" w:cs="Roboto Serif" w:eastAsia="Roboto Serif" w:hAnsi="Roboto Serif"/>
           <w:b w:val="1"/>
+          <w:bCs w:val="1"/>
           <w:rtl w:val="0"/>
         </w:rPr>
         <w:t xml:space="preserve">4.1 </w:t>
@@ -1061,6 +1123,7 @@
         <w:rPr>
           <w:rFonts w:ascii="Roboto Serif" w:cs="Roboto Serif" w:eastAsia="Roboto Serif" w:hAnsi="Roboto Serif"/>
           <w:i w:val="1"/>
+          <w:iCs w:val="1"/>
           <w:rtl w:val="0"/>
         </w:rPr>
         <w:t xml:space="preserve">“Feels Like Home”</w:t>
@@ -1086,6 +1149,7 @@
         <w:rPr>
           <w:rFonts w:ascii="Roboto Serif" w:cs="Roboto Serif" w:eastAsia="Roboto Serif" w:hAnsi="Roboto Serif"/>
           <w:b w:val="1"/>
+          <w:bCs w:val="1"/>
           <w:rtl w:val="0"/>
         </w:rPr>
         <w:t xml:space="preserve">4.2 </w:t>
@@ -1106,6 +1170,7 @@
         <w:rPr>
           <w:rFonts w:ascii="Roboto Serif" w:cs="Roboto Serif" w:eastAsia="Roboto Serif" w:hAnsi="Roboto Serif"/>
           <w:b w:val="1"/>
+          <w:bCs w:val="1"/>
           <w:color w:val="980000"/>
         </w:rPr>
       </w:pPr>
@@ -1120,6 +1185,7 @@
         <w:rPr>
           <w:rFonts w:ascii="Roboto Serif" w:cs="Roboto Serif" w:eastAsia="Roboto Serif" w:hAnsi="Roboto Serif"/>
           <w:b w:val="1"/>
+          <w:bCs w:val="1"/>
           <w:color w:val="980000"/>
           <w:rtl w:val="0"/>
         </w:rPr>
@@ -1133,6 +1199,7 @@
         <w:rPr>
           <w:rFonts w:ascii="Roboto Serif" w:cs="Roboto Serif" w:eastAsia="Roboto Serif" w:hAnsi="Roboto Serif"/>
           <w:b w:val="1"/>
+          <w:bCs w:val="1"/>
           <w:highlight w:val="yellow"/>
         </w:rPr>
       </w:pPr>
@@ -1149,6 +1216,7 @@
         <w:rPr>
           <w:rFonts w:ascii="Roboto Serif" w:cs="Roboto Serif" w:eastAsia="Roboto Serif" w:hAnsi="Roboto Serif"/>
           <w:b w:val="1"/>
+          <w:bCs w:val="1"/>
           <w:highlight w:val="yellow"/>
         </w:rPr>
       </w:pPr>
@@ -1156,6 +1224,7 @@
         <w:rPr>
           <w:rFonts w:ascii="Roboto Serif" w:cs="Roboto Serif" w:eastAsia="Roboto Serif" w:hAnsi="Roboto Serif"/>
           <w:b w:val="1"/>
+          <w:bCs w:val="1"/>
           <w:highlight w:val="yellow"/>
           <w:rtl w:val="0"/>
         </w:rPr>
@@ -1169,6 +1238,7 @@
         <w:rPr>
           <w:rFonts w:ascii="Roboto Serif" w:cs="Roboto Serif" w:eastAsia="Roboto Serif" w:hAnsi="Roboto Serif"/>
           <w:i w:val="1"/>
+          <w:iCs w:val="1"/>
           <w:color w:val="1155cc"/>
         </w:rPr>
       </w:pPr>
@@ -1176,6 +1246,7 @@
         <w:rPr>
           <w:rFonts w:ascii="Roboto Serif" w:cs="Roboto Serif" w:eastAsia="Roboto Serif" w:hAnsi="Roboto Serif"/>
           <w:i w:val="1"/>
+          <w:iCs w:val="1"/>
           <w:color w:val="1155cc"/>
           <w:rtl w:val="0"/>
         </w:rPr>
@@ -1190,13 +1261,16 @@
         <w:rPr>
           <w:rFonts w:ascii="Roboto Serif" w:cs="Roboto Serif" w:eastAsia="Roboto Serif" w:hAnsi="Roboto Serif"/>
           <w:i w:val="1"/>
-        </w:rPr>
-      </w:pPr>
-      <w:r>
-        <w:rPr>
-          <w:rFonts w:ascii="Roboto Serif" w:cs="Roboto Serif" w:eastAsia="Roboto Serif" w:hAnsi="Roboto Serif"/>
-          <w:b w:val="1"/>
-          <w:i w:val="1"/>
+          <w:iCs w:val="1"/>
+        </w:rPr>
+      </w:pPr>
+      <w:r>
+        <w:rPr>
+          <w:rFonts w:ascii="Roboto Serif" w:cs="Roboto Serif" w:eastAsia="Roboto Serif" w:hAnsi="Roboto Serif"/>
+          <w:b w:val="1"/>
+          <w:bCs w:val="1"/>
+          <w:i w:val="1"/>
+          <w:iCs w:val="1"/>
           <w:color w:val="980000"/>
           <w:rtl w:val="0"/>
         </w:rPr>
@@ -1265,6 +1339,7 @@
         <w:rPr>
           <w:rFonts w:ascii="Roboto Serif" w:cs="Roboto Serif" w:eastAsia="Roboto Serif" w:hAnsi="Roboto Serif"/>
           <w:b w:val="1"/>
+          <w:bCs w:val="1"/>
           <w:shd w:fill="b6d7a8" w:val="clear"/>
         </w:rPr>
       </w:pPr>
@@ -1281,6 +1356,7 @@
         <w:rPr>
           <w:rFonts w:ascii="Roboto Serif" w:cs="Roboto Serif" w:eastAsia="Roboto Serif" w:hAnsi="Roboto Serif"/>
           <w:b w:val="1"/>
+          <w:bCs w:val="1"/>
           <w:highlight w:val="yellow"/>
         </w:rPr>
       </w:pPr>
@@ -1288,6 +1364,7 @@
         <w:rPr>
           <w:rFonts w:ascii="Roboto Serif" w:cs="Roboto Serif" w:eastAsia="Roboto Serif" w:hAnsi="Roboto Serif"/>
           <w:b w:val="1"/>
+          <w:bCs w:val="1"/>
           <w:highlight w:val="yellow"/>
           <w:rtl w:val="0"/>
         </w:rPr>
@@ -1379,6 +1456,7 @@
         <w:rPr>
           <w:rFonts w:ascii="Roboto Serif" w:cs="Roboto Serif" w:eastAsia="Roboto Serif" w:hAnsi="Roboto Serif"/>
           <w:b w:val="1"/>
+          <w:bCs w:val="1"/>
           <w:highlight w:val="yellow"/>
         </w:rPr>
       </w:pPr>
@@ -1386,6 +1464,7 @@
         <w:rPr>
           <w:rFonts w:ascii="Roboto Serif" w:cs="Roboto Serif" w:eastAsia="Roboto Serif" w:hAnsi="Roboto Serif"/>
           <w:b w:val="1"/>
+          <w:bCs w:val="1"/>
           <w:highlight w:val="yellow"/>
           <w:rtl w:val="0"/>
         </w:rPr>
@@ -2636,6 +2715,7 @@
     </w:pPr>
     <w:rPr>
       <w:b w:val="0"/>
+      <w:bCs w:val="0"/>
       <w:sz w:val="32"/>
       <w:szCs w:val="32"/>
     </w:rPr>
@@ -2652,6 +2732,7 @@
     </w:pPr>
     <w:rPr>
       <w:b w:val="0"/>
+      <w:bCs w:val="0"/>
       <w:color w:val="434343"/>
       <w:sz w:val="28"/>
       <w:szCs w:val="28"/>
@@ -2701,6 +2782,7 @@
     </w:pPr>
     <w:rPr>
       <w:i w:val="1"/>
+      <w:iCs w:val="1"/>
       <w:color w:val="666666"/>
       <w:sz w:val="22"/>
       <w:szCs w:val="22"/>
@@ -2734,6 +2816,7 @@
     <w:rPr>
       <w:rFonts w:ascii="Arial" w:cs="Arial" w:eastAsia="Arial" w:hAnsi="Arial"/>
       <w:i w:val="0"/>
+      <w:iCs w:val="0"/>
       <w:color w:val="666666"/>
       <w:sz w:val="30"/>
       <w:szCs w:val="30"/>

</xml_diff>